<commit_message>
how to make the readme update??? does this show up anywhere? coz i dont know where and how to do this
</commit_message>
<xml_diff>
--- a/Anuj Modi CAA BOOTCAMP Assn 3.docx
+++ b/Anuj Modi CAA BOOTCAMP Assn 3.docx
@@ -55,23 +55,7 @@
           <w:b/>
           <w:bCs/>
         </w:rPr>
-        <w:t xml:space="preserve">&lt;Same command does not work with git bash… gives permission denied… tried a lot, finally worked with </w:t>
-      </w:r>
-      <w:proofErr w:type="spellStart"/>
-      <w:r>
-        <w:rPr>
-          <w:b/>
-          <w:bCs/>
-        </w:rPr>
-        <w:t>powershell</w:t>
-      </w:r>
-      <w:proofErr w:type="spellEnd"/>
-      <w:r>
-        <w:rPr>
-          <w:b/>
-          <w:bCs/>
-        </w:rPr>
-        <w:t>…. Will ask later in doubt session&gt;</w:t>
+        <w:t>&lt;Same command does not work with git bash… gives permission denied… tried a lot, finally worked with powershell…. Will ask later in doubt session&gt;</w:t>
       </w:r>
     </w:p>
     <w:p>
@@ -139,27 +123,11 @@
       </w:r>
       <w:proofErr w:type="gramEnd"/>
       <w:r>
-        <w:t xml:space="preserve"> branch master                                                                                                        Your branch is up to date with 'origin/master'.                                                                                                                                                                                                 Changes to be committed:                                                                                                  (use "git restore --staged &lt;file&gt;..." to </w:t>
-      </w:r>
-      <w:proofErr w:type="spellStart"/>
-      <w:r>
-        <w:t>unstage</w:t>
-      </w:r>
-      <w:proofErr w:type="spellEnd"/>
-      <w:r>
-        <w:t xml:space="preserve">)                                                                             new file:   Anuj Modi CAA BOOTCAMP Assn 1.docx                                                                          new file:   Anuj Modi CAA BOOTCAMP Assn 2.docx                                                                                                                                                                                          </w:t>
+        <w:t xml:space="preserve"> branch master                                                                                                        Your branch is up to date with 'origin/master'.                                                                                                                                                                                                 Changes to be committed:                                                                                                  (use "git restore --staged &lt;file&gt;..." to unstage)                                                                             new file:   Anuj Modi CAA BOOTCAMP Assn 1.docx                                                                          new file:   Anuj Modi CAA BOOTCAMP Assn 2.docx                                                                                                                                                                                          </w:t>
       </w:r>
       <w:r>
         <w:lastRenderedPageBreak/>
-        <w:t xml:space="preserve">PS C:\Users\metis\OneDrive\consultadd\BOOTCAMP_CA2020&gt; git commit                                                       [master e7c976d] assignment 01 and 02 </w:t>
-      </w:r>
-      <w:proofErr w:type="spellStart"/>
-      <w:r>
-        <w:t>commiting</w:t>
-      </w:r>
-      <w:proofErr w:type="spellEnd"/>
-      <w:r>
-        <w:t xml:space="preserve"> now</w:t>
+        <w:t>PS C:\Users\metis\OneDrive\consultadd\BOOTCAMP_CA2020&gt; git commit                                                       [master e7c976d] assignment 01 and 02 commiting now</w:t>
       </w:r>
     </w:p>
     <w:p>
@@ -236,15 +204,7 @@
     </w:p>
     <w:p>
       <w:r>
-        <w:t xml:space="preserve">Writing objects: 100% (4/4), 27.73 KiB | 27.73 </w:t>
-      </w:r>
-      <w:proofErr w:type="spellStart"/>
-      <w:r>
-        <w:t>MiB</w:t>
-      </w:r>
-      <w:proofErr w:type="spellEnd"/>
-      <w:r>
-        <w:t>/s, done.</w:t>
+        <w:t>Writing objects: 100% (4/4), 27.73 KiB | 27.73 MiB/s, done.</w:t>
       </w:r>
     </w:p>
     <w:p>
@@ -273,15 +233,7 @@
     <w:p/>
     <w:p>
       <w:r>
-        <w:t xml:space="preserve">PS C:\Users\metis\OneDrive\consultadd\BOOTCAMP_CA2020&gt; git </w:t>
-      </w:r>
-      <w:proofErr w:type="spellStart"/>
-      <w:r>
-        <w:t>init</w:t>
-      </w:r>
-      <w:proofErr w:type="spellEnd"/>
-      <w:r>
-        <w:t xml:space="preserve">                                                         Reinitialized existing Git repository in C:/Users/metis/OneDrive/consultadd/BOOTCAMP_CA2020/.git/</w:t>
+        <w:t>PS C:\Users\metis\OneDrive\consultadd\BOOTCAMP_CA2020&gt; git init                                                         Reinitialized existing Git repository in C:/Users/metis/OneDrive/consultadd/BOOTCAMP_CA2020/.git/</w:t>
       </w:r>
     </w:p>
     <w:p/>
@@ -305,15 +257,7 @@
     <w:p>
       <w:r>
         <w:lastRenderedPageBreak/>
-        <w:t xml:space="preserve">PS C:\Users\metis\OneDrive\consultadd\BOOTCAMP_CA2020&gt; git </w:t>
-      </w:r>
-      <w:proofErr w:type="spellStart"/>
-      <w:r>
-        <w:t>init</w:t>
-      </w:r>
-      <w:proofErr w:type="spellEnd"/>
-      <w:r>
-        <w:t xml:space="preserve">                                                         Reinitialized existing Git repository in C:/Users/metis/OneDrive/consultadd/BOOTCAMP_CA2020/.git/</w:t>
+        <w:t>PS C:\Users\metis\OneDrive\consultadd\BOOTCAMP_CA2020&gt; git init                                                         Reinitialized existing Git repository in C:/Users/metis/OneDrive/consultadd/BOOTCAMP_CA2020/.git/</w:t>
       </w:r>
     </w:p>
     <w:p/>
@@ -345,40 +289,39 @@
           <w:b/>
           <w:bCs/>
         </w:rPr>
-        <w:t xml:space="preserve"> work for me… maybe because no difference between my repo and </w:t>
-      </w:r>
-      <w:proofErr w:type="spellStart"/>
-      <w:r>
+        <w:t xml:space="preserve"> work for me… maybe because no difference between my repo and git repo&gt;</w:t>
+      </w:r>
+    </w:p>
+    <w:p>
+      <w:r>
+        <w:t xml:space="preserve">PS C:\Users\metis\OneDrive\consultadd\BOOTCAMP_CA2020&gt; git diff                                                         </w:t>
+      </w:r>
+      <w:r>
+        <w:t xml:space="preserve"> </w:t>
+      </w:r>
+      <w:r>
+        <w:t>PS C:\Users\metis\OneDrive\consultadd\BOOTCAMP_CA2020&gt;</w:t>
+      </w:r>
+    </w:p>
+    <w:p/>
+    <w:p>
+      <w:r>
+        <w:t xml:space="preserve"> </w:t>
+      </w:r>
+    </w:p>
+    <w:p>
+      <w:pPr>
         <w:rPr>
           <w:b/>
           <w:bCs/>
         </w:rPr>
-        <w:t>git</w:t>
-      </w:r>
-      <w:proofErr w:type="spellEnd"/>
+      </w:pPr>
       <w:r>
         <w:rPr>
           <w:b/>
           <w:bCs/>
         </w:rPr>
-        <w:t xml:space="preserve"> repo&gt;</w:t>
-      </w:r>
-    </w:p>
-    <w:p>
-      <w:r>
-        <w:t xml:space="preserve">PS C:\Users\metis\OneDrive\consultadd\BOOTCAMP_CA2020&gt; git diff                                                         </w:t>
-      </w:r>
-      <w:r>
-        <w:t xml:space="preserve"> </w:t>
-      </w:r>
-      <w:r>
-        <w:t>PS C:\Users\metis\OneDrive\consultadd\BOOTCAMP_CA2020&gt;</w:t>
-      </w:r>
-    </w:p>
-    <w:p/>
-    <w:p>
-      <w:r>
-        <w:t xml:space="preserve"> </w:t>
+        <w:t>&lt;doubt to ask: how to change readme file while committing?&gt;</w:t>
       </w:r>
     </w:p>
     <w:sectPr>
@@ -514,6 +457,7 @@
     <w:lsdException w:name="HTML Sample" w:semiHidden="1" w:unhideWhenUsed="1"/>
     <w:lsdException w:name="HTML Typewriter" w:semiHidden="1" w:unhideWhenUsed="1"/>
     <w:lsdException w:name="HTML Variable" w:semiHidden="1" w:unhideWhenUsed="1"/>
+    <w:lsdException w:name="Normal Table" w:semiHidden="1" w:unhideWhenUsed="1"/>
     <w:lsdException w:name="annotation subject" w:semiHidden="1" w:unhideWhenUsed="1"/>
     <w:lsdException w:name="No List" w:semiHidden="1" w:unhideWhenUsed="1"/>
     <w:lsdException w:name="Outline List 1" w:semiHidden="1" w:unhideWhenUsed="1"/>
@@ -560,8 +504,10 @@
     <w:lsdException w:name="Table Subtle 2" w:semiHidden="1" w:unhideWhenUsed="1"/>
     <w:lsdException w:name="Table Web 1" w:semiHidden="1" w:unhideWhenUsed="1"/>
     <w:lsdException w:name="Table Web 2" w:semiHidden="1" w:unhideWhenUsed="1"/>
+    <w:lsdException w:name="Table Web 3" w:semiHidden="1" w:unhideWhenUsed="1"/>
     <w:lsdException w:name="Balloon Text" w:semiHidden="1" w:unhideWhenUsed="1"/>
     <w:lsdException w:name="Table Grid" w:uiPriority="39"/>
+    <w:lsdException w:name="Table Theme" w:semiHidden="1" w:unhideWhenUsed="1"/>
     <w:lsdException w:name="Placeholder Text" w:semiHidden="1"/>
     <w:lsdException w:name="No Spacing" w:uiPriority="1" w:qFormat="1"/>
     <w:lsdException w:name="Light Shading" w:uiPriority="60"/>

</xml_diff>

<commit_message>
how to make the readme update??? does this show up anywhere? coz i dont know where and how to do this updating task 3 as day3_task but a doc file not a txt file
</commit_message>
<xml_diff>
--- a/Anuj Modi CAA BOOTCAMP Assn 3.docx
+++ b/Anuj Modi CAA BOOTCAMP Assn 3.docx
@@ -55,23 +55,7 @@
           <w:b/>
           <w:bCs/>
         </w:rPr>
-        <w:t xml:space="preserve">&lt;Same command does not work with git bash… gives permission denied… tried a lot, finally worked with </w:t>
-      </w:r>
-      <w:proofErr w:type="spellStart"/>
-      <w:r>
-        <w:rPr>
-          <w:b/>
-          <w:bCs/>
-        </w:rPr>
-        <w:t>powershell</w:t>
-      </w:r>
-      <w:proofErr w:type="spellEnd"/>
-      <w:r>
-        <w:rPr>
-          <w:b/>
-          <w:bCs/>
-        </w:rPr>
-        <w:t>…. Will ask later in doubt session&gt;</w:t>
+        <w:t>&lt;Same command does not work with git bash… gives permission denied… tried a lot, finally worked with powershell…. Will ask later in doubt session&gt;</w:t>
       </w:r>
     </w:p>
     <w:p>
@@ -139,27 +123,11 @@
       </w:r>
       <w:proofErr w:type="gramEnd"/>
       <w:r>
-        <w:t xml:space="preserve"> branch master                                                                                                        Your branch is up to date with 'origin/master'.                                                                                                                                                                                                 Changes to be committed:                                                                                                  (use "git restore --staged &lt;file&gt;..." to </w:t>
-      </w:r>
-      <w:proofErr w:type="spellStart"/>
-      <w:r>
-        <w:t>unstage</w:t>
-      </w:r>
-      <w:proofErr w:type="spellEnd"/>
-      <w:r>
-        <w:t xml:space="preserve">)                                                                             new file:   Anuj Modi CAA BOOTCAMP Assn 1.docx                                                                          new file:   Anuj Modi CAA BOOTCAMP Assn 2.docx                                                                                                                                                                                          </w:t>
+        <w:t xml:space="preserve"> branch master                                                                                                        Your branch is up to date with 'origin/master'.                                                                                                                                                                                                 Changes to be committed:                                                                                                  (use "git restore --staged &lt;file&gt;..." to unstage)                                                                             new file:   Anuj Modi CAA BOOTCAMP Assn 1.docx                                                                          new file:   Anuj Modi CAA BOOTCAMP Assn 2.docx                                                                                                                                                                                          </w:t>
       </w:r>
       <w:r>
         <w:lastRenderedPageBreak/>
-        <w:t xml:space="preserve">PS C:\Users\metis\OneDrive\consultadd\BOOTCAMP_CA2020&gt; git commit                                                       [master e7c976d] assignment 01 and 02 </w:t>
-      </w:r>
-      <w:proofErr w:type="spellStart"/>
-      <w:r>
-        <w:t>commiting</w:t>
-      </w:r>
-      <w:proofErr w:type="spellEnd"/>
-      <w:r>
-        <w:t xml:space="preserve"> now</w:t>
+        <w:t>PS C:\Users\metis\OneDrive\consultadd\BOOTCAMP_CA2020&gt; git commit                                                       [master e7c976d] assignment 01 and 02 commiting now</w:t>
       </w:r>
     </w:p>
     <w:p>
@@ -236,15 +204,7 @@
     </w:p>
     <w:p>
       <w:r>
-        <w:t xml:space="preserve">Writing objects: 100% (4/4), 27.73 KiB | 27.73 </w:t>
-      </w:r>
-      <w:proofErr w:type="spellStart"/>
-      <w:r>
-        <w:t>MiB</w:t>
-      </w:r>
-      <w:proofErr w:type="spellEnd"/>
-      <w:r>
-        <w:t>/s, done.</w:t>
+        <w:t>Writing objects: 100% (4/4), 27.73 KiB | 27.73 MiB/s, done.</w:t>
       </w:r>
     </w:p>
     <w:p>
@@ -273,15 +233,7 @@
     <w:p/>
     <w:p>
       <w:r>
-        <w:t xml:space="preserve">PS C:\Users\metis\OneDrive\consultadd\BOOTCAMP_CA2020&gt; git </w:t>
-      </w:r>
-      <w:proofErr w:type="spellStart"/>
-      <w:r>
-        <w:t>init</w:t>
-      </w:r>
-      <w:proofErr w:type="spellEnd"/>
-      <w:r>
-        <w:t xml:space="preserve">                                                         Reinitialized existing Git repository in C:/Users/metis/OneDrive/consultadd/BOOTCAMP_CA2020/.git/</w:t>
+        <w:t>PS C:\Users\metis\OneDrive\consultadd\BOOTCAMP_CA2020&gt; git init                                                         Reinitialized existing Git repository in C:/Users/metis/OneDrive/consultadd/BOOTCAMP_CA2020/.git/</w:t>
       </w:r>
     </w:p>
     <w:p/>
@@ -305,15 +257,7 @@
     <w:p>
       <w:r>
         <w:lastRenderedPageBreak/>
-        <w:t xml:space="preserve">PS C:\Users\metis\OneDrive\consultadd\BOOTCAMP_CA2020&gt; git </w:t>
-      </w:r>
-      <w:proofErr w:type="spellStart"/>
-      <w:r>
-        <w:t>init</w:t>
-      </w:r>
-      <w:proofErr w:type="spellEnd"/>
-      <w:r>
-        <w:t xml:space="preserve">                                                         Reinitialized existing Git repository in C:/Users/metis/OneDrive/consultadd/BOOTCAMP_CA2020/.git/</w:t>
+        <w:t>PS C:\Users\metis\OneDrive\consultadd\BOOTCAMP_CA2020&gt; git init                                                         Reinitialized existing Git repository in C:/Users/metis/OneDrive/consultadd/BOOTCAMP_CA2020/.git/</w:t>
       </w:r>
     </w:p>
     <w:p/>
@@ -345,40 +289,39 @@
           <w:b/>
           <w:bCs/>
         </w:rPr>
-        <w:t xml:space="preserve"> work for me… maybe because no difference between my repo and </w:t>
-      </w:r>
-      <w:proofErr w:type="spellStart"/>
-      <w:r>
+        <w:t xml:space="preserve"> work for me… maybe because no difference between my repo and git repo&gt;</w:t>
+      </w:r>
+    </w:p>
+    <w:p>
+      <w:r>
+        <w:t xml:space="preserve">PS C:\Users\metis\OneDrive\consultadd\BOOTCAMP_CA2020&gt; git diff                                                         </w:t>
+      </w:r>
+      <w:r>
+        <w:t xml:space="preserve"> </w:t>
+      </w:r>
+      <w:r>
+        <w:t>PS C:\Users\metis\OneDrive\consultadd\BOOTCAMP_CA2020&gt;</w:t>
+      </w:r>
+    </w:p>
+    <w:p/>
+    <w:p>
+      <w:r>
+        <w:t xml:space="preserve"> </w:t>
+      </w:r>
+    </w:p>
+    <w:p>
+      <w:pPr>
         <w:rPr>
           <w:b/>
           <w:bCs/>
         </w:rPr>
-        <w:t>git</w:t>
-      </w:r>
-      <w:proofErr w:type="spellEnd"/>
+      </w:pPr>
       <w:r>
         <w:rPr>
           <w:b/>
           <w:bCs/>
         </w:rPr>
-        <w:t xml:space="preserve"> repo&gt;</w:t>
-      </w:r>
-    </w:p>
-    <w:p>
-      <w:r>
-        <w:t xml:space="preserve">PS C:\Users\metis\OneDrive\consultadd\BOOTCAMP_CA2020&gt; git diff                                                         </w:t>
-      </w:r>
-      <w:r>
-        <w:t xml:space="preserve"> </w:t>
-      </w:r>
-      <w:r>
-        <w:t>PS C:\Users\metis\OneDrive\consultadd\BOOTCAMP_CA2020&gt;</w:t>
-      </w:r>
-    </w:p>
-    <w:p/>
-    <w:p>
-      <w:r>
-        <w:t xml:space="preserve"> </w:t>
+        <w:t>&lt;doubt to ask: how to change readme file while committing?&gt;</w:t>
       </w:r>
     </w:p>
     <w:sectPr>
@@ -514,6 +457,7 @@
     <w:lsdException w:name="HTML Sample" w:semiHidden="1" w:unhideWhenUsed="1"/>
     <w:lsdException w:name="HTML Typewriter" w:semiHidden="1" w:unhideWhenUsed="1"/>
     <w:lsdException w:name="HTML Variable" w:semiHidden="1" w:unhideWhenUsed="1"/>
+    <w:lsdException w:name="Normal Table" w:semiHidden="1" w:unhideWhenUsed="1"/>
     <w:lsdException w:name="annotation subject" w:semiHidden="1" w:unhideWhenUsed="1"/>
     <w:lsdException w:name="No List" w:semiHidden="1" w:unhideWhenUsed="1"/>
     <w:lsdException w:name="Outline List 1" w:semiHidden="1" w:unhideWhenUsed="1"/>
@@ -560,8 +504,10 @@
     <w:lsdException w:name="Table Subtle 2" w:semiHidden="1" w:unhideWhenUsed="1"/>
     <w:lsdException w:name="Table Web 1" w:semiHidden="1" w:unhideWhenUsed="1"/>
     <w:lsdException w:name="Table Web 2" w:semiHidden="1" w:unhideWhenUsed="1"/>
+    <w:lsdException w:name="Table Web 3" w:semiHidden="1" w:unhideWhenUsed="1"/>
     <w:lsdException w:name="Balloon Text" w:semiHidden="1" w:unhideWhenUsed="1"/>
     <w:lsdException w:name="Table Grid" w:uiPriority="39"/>
+    <w:lsdException w:name="Table Theme" w:semiHidden="1" w:unhideWhenUsed="1"/>
     <w:lsdException w:name="Placeholder Text" w:semiHidden="1"/>
     <w:lsdException w:name="No Spacing" w:uiPriority="1" w:qFormat="1"/>
     <w:lsdException w:name="Light Shading" w:uiPriority="60"/>

</xml_diff>